<commit_message>
add: time changing force directed graph, GraphEmbedding Repository,
</commit_message>
<xml_diff>
--- a/技术储备/notes.docx
+++ b/技术储备/notes.docx
@@ -125,12 +125,11 @@
       </w:tr>
       <w:tr>
         <w:trPr>
-          <w:trHeight w:val="880"/>
+          <w:trHeight w:val="2450"/>
         </w:trPr>
         <w:tc>
           <w:tcPr>
             <w:tcW w:w="2689" w:type="dxa"/>
-            <w:vMerge w:val="restart"/>
           </w:tcPr>
           <w:p>
             <w:pPr>
@@ -161,7 +160,7 @@
             <w:pPr>
               <w:jc w:val="left"/>
               <w:rPr>
-                <w:rFonts w:hint="eastAsia"/>
+                <w:rStyle w:val="a3"/>
                 <w:szCs w:val="21"/>
               </w:rPr>
             </w:pPr>
@@ -175,16 +174,101 @@
               </w:r>
             </w:hyperlink>
           </w:p>
+          <w:p>
+            <w:pPr>
+              <w:jc w:val="left"/>
+              <w:rPr>
+                <w:szCs w:val="21"/>
+              </w:rPr>
+            </w:pPr>
+            <w:hyperlink r:id="rId5" w:history="1">
+              <w:r>
+                <w:rPr>
+                  <w:rStyle w:val="a3"/>
+                </w:rPr>
+                <w:t>upphiminn/d3.ForceBundle: Force Direc</w:t>
+              </w:r>
+              <w:r>
+                <w:rPr>
+                  <w:rStyle w:val="a3"/>
+                </w:rPr>
+                <w:t>t</w:t>
+              </w:r>
+              <w:r>
+                <w:rPr>
+                  <w:rStyle w:val="a3"/>
+                </w:rPr>
+                <w:t>ed Edge Bundling (FDEB) in Javascript; d3.js ready. (https://www.win.tue.nl/vis1/home/dholten/papers/forcebundles_eurovis.pdf) (github.com)</w:t>
+              </w:r>
+            </w:hyperlink>
+          </w:p>
+          <w:p>
+            <w:pPr>
+              <w:jc w:val="left"/>
+              <w:rPr>
+                <w:szCs w:val="21"/>
+              </w:rPr>
+            </w:pPr>
+            <w:r>
+              <w:rPr>
+                <w:szCs w:val="21"/>
+              </w:rPr>
+              <w:fldChar w:fldCharType="begin"/>
+            </w:r>
+            <w:r>
+              <w:rPr>
+                <w:szCs w:val="21"/>
+              </w:rPr>
+              <w:instrText xml:space="preserve"> HYPERLINK "</w:instrText>
+            </w:r>
+            <w:r>
+              <w:rPr>
+                <w:szCs w:val="21"/>
+              </w:rPr>
+              <w:instrText>(https://www.win.tue.nl/vis1/home/dholten/papers/forcebundles_eurovis.pdf) (github.com)</w:instrText>
+            </w:r>
+            <w:r>
+              <w:rPr>
+                <w:szCs w:val="21"/>
+              </w:rPr>
+              <w:instrText xml:space="preserve">" </w:instrText>
+            </w:r>
+            <w:r>
+              <w:rPr>
+                <w:szCs w:val="21"/>
+              </w:rPr>
+              <w:fldChar w:fldCharType="separate"/>
+            </w:r>
+            <w:r>
+              <w:rPr>
+                <w:rStyle w:val="a3"/>
+                <w:szCs w:val="21"/>
+              </w:rPr>
+              <w:t>(https://www.win.tue.nl/vis1/home/dholten/papers/forcebundles_eurovis.pdf) (github.com)</w:t>
+            </w:r>
+            <w:r>
+              <w:rPr>
+                <w:szCs w:val="21"/>
+              </w:rPr>
+              <w:fldChar w:fldCharType="end"/>
+            </w:r>
+          </w:p>
+          <w:p>
+            <w:pPr>
+              <w:jc w:val="left"/>
+              <w:rPr>
+                <w:szCs w:val="21"/>
+              </w:rPr>
+            </w:pPr>
+          </w:p>
         </w:tc>
         <w:tc>
           <w:tcPr>
             <w:tcW w:w="2977" w:type="dxa"/>
-            <w:vMerge w:val="restart"/>
-          </w:tcPr>
-          <w:p>
-            <w:pPr>
-              <w:rPr>
-                <w:rFonts w:hint="eastAsia"/>
+          </w:tcPr>
+          <w:p>
+            <w:pPr>
+              <w:rPr>
                 <w:szCs w:val="21"/>
               </w:rPr>
             </w:pPr>
@@ -231,15 +315,26 @@
         <w:tc>
           <w:tcPr>
             <w:tcW w:w="2689" w:type="dxa"/>
-            <w:vMerge/>
-          </w:tcPr>
-          <w:p>
-            <w:pPr>
+          </w:tcPr>
+          <w:p>
+            <w:pPr>
+              <w:rPr>
+                <w:szCs w:val="21"/>
+              </w:rPr>
+            </w:pPr>
+            <w:r>
               <w:rPr>
                 <w:rFonts w:hint="eastAsia"/>
                 <w:szCs w:val="21"/>
               </w:rPr>
-            </w:pPr>
+              <w:t>G</w:t>
+            </w:r>
+            <w:r>
+              <w:rPr>
+                <w:szCs w:val="21"/>
+              </w:rPr>
+              <w:t>roup nodes</w:t>
+            </w:r>
           </w:p>
         </w:tc>
         <w:tc>
@@ -253,49 +348,97 @@
                 <w:szCs w:val="21"/>
               </w:rPr>
             </w:pPr>
-            <w:hyperlink r:id="rId5" w:history="1">
+            <w:hyperlink r:id="rId6" w:history="1">
               <w:r>
                 <w:rPr>
                   <w:rStyle w:val="a3"/>
-                  <w:szCs w:val="21"/>
                 </w:rPr>
-                <w:t>upphiminn/d3.ForceBundle: Force Directed Edge Bundling (FDEB) in Javascript; d3.js ready. (https://www.win.tue.nl/vis1/home/dholten/papers/forcebundles_eurovis.pdf) (github.com)</w:t>
+                <w:t>d3.js: force layout; click to group/bundle node</w:t>
+              </w:r>
+              <w:r>
+                <w:rPr>
+                  <w:rStyle w:val="a3"/>
+                </w:rPr>
+                <w:t>s</w:t>
+              </w:r>
+              <w:r>
+                <w:rPr>
+                  <w:rStyle w:val="a3"/>
+                </w:rPr>
+                <w:t xml:space="preserve"> / rymarchikbot | Observable (observablehq.com)</w:t>
               </w:r>
             </w:hyperlink>
           </w:p>
-          <w:p>
-            <w:pPr>
-              <w:jc w:val="left"/>
+        </w:tc>
+        <w:tc>
+          <w:tcPr>
+            <w:tcW w:w="2977" w:type="dxa"/>
+          </w:tcPr>
+          <w:p>
+            <w:pPr>
+              <w:rPr>
+                <w:szCs w:val="21"/>
+              </w:rPr>
+            </w:pPr>
+            <w:r>
               <w:rPr>
                 <w:rFonts w:hint="eastAsia"/>
                 <w:szCs w:val="21"/>
               </w:rPr>
-            </w:pPr>
-          </w:p>
-        </w:tc>
-        <w:tc>
-          <w:tcPr>
-            <w:tcW w:w="2977" w:type="dxa"/>
-            <w:vMerge/>
-          </w:tcPr>
-          <w:p>
-            <w:pPr>
-              <w:rPr>
-                <w:rFonts w:hint="eastAsia"/>
-                <w:szCs w:val="21"/>
-              </w:rPr>
-            </w:pPr>
+              <w:t>把一类node聚在一起</w:t>
+            </w:r>
           </w:p>
         </w:tc>
       </w:tr>
       <w:tr>
         <w:trPr>
-          <w:trHeight w:val="489"/>
+          <w:trHeight w:val="879"/>
         </w:trPr>
         <w:tc>
           <w:tcPr>
             <w:tcW w:w="2689" w:type="dxa"/>
-            <w:vMerge w:val="restart"/>
+          </w:tcPr>
+          <w:p>
+            <w:pPr>
+              <w:rPr>
+                <w:szCs w:val="21"/>
+              </w:rPr>
+            </w:pPr>
+          </w:p>
+        </w:tc>
+        <w:tc>
+          <w:tcPr>
+            <w:tcW w:w="4819" w:type="dxa"/>
+          </w:tcPr>
+          <w:p>
+            <w:pPr>
+              <w:jc w:val="left"/>
+              <w:rPr>
+                <w:szCs w:val="21"/>
+              </w:rPr>
+            </w:pPr>
+          </w:p>
+        </w:tc>
+        <w:tc>
+          <w:tcPr>
+            <w:tcW w:w="2977" w:type="dxa"/>
+          </w:tcPr>
+          <w:p>
+            <w:pPr>
+              <w:rPr>
+                <w:szCs w:val="21"/>
+              </w:rPr>
+            </w:pPr>
+          </w:p>
+        </w:tc>
+      </w:tr>
+      <w:tr>
+        <w:trPr>
+          <w:trHeight w:val="1882"/>
+        </w:trPr>
+        <w:tc>
+          <w:tcPr>
+            <w:tcW w:w="2689" w:type="dxa"/>
           </w:tcPr>
           <w:p>
             <w:pPr>
@@ -319,11 +462,10 @@
             <w:pPr>
               <w:jc w:val="left"/>
               <w:rPr>
-                <w:rFonts w:hint="eastAsia"/>
-                <w:szCs w:val="21"/>
-              </w:rPr>
-            </w:pPr>
-            <w:hyperlink r:id="rId6" w:history="1">
+                <w:szCs w:val="21"/>
+              </w:rPr>
+            </w:pPr>
+            <w:hyperlink r:id="rId7" w:history="1">
               <w:r>
                 <w:rPr>
                   <w:rStyle w:val="a3"/>
@@ -340,85 +482,7 @@
                 <w:szCs w:val="21"/>
               </w:rPr>
             </w:pPr>
-          </w:p>
-        </w:tc>
-        <w:tc>
-          <w:tcPr>
-            <w:tcW w:w="2977" w:type="dxa"/>
-            <w:vMerge w:val="restart"/>
-          </w:tcPr>
-          <w:p>
-            <w:pPr>
-              <w:rPr>
-                <w:rFonts w:hint="eastAsia"/>
-                <w:szCs w:val="21"/>
-              </w:rPr>
-            </w:pPr>
-            <w:r>
-              <w:rPr>
-                <w:rFonts w:hint="eastAsia"/>
-                <w:szCs w:val="21"/>
-              </w:rPr>
-              <w:t>M</w:t>
-            </w:r>
-            <w:r>
-              <w:rPr>
-                <w:szCs w:val="21"/>
-              </w:rPr>
-              <w:t>C2</w:t>
-            </w:r>
-            <w:r>
-              <w:rPr>
-                <w:rFonts w:hint="eastAsia"/>
-                <w:szCs w:val="21"/>
-              </w:rPr>
-              <w:t>,</w:t>
-            </w:r>
-            <w:r>
-              <w:rPr>
-                <w:szCs w:val="21"/>
-              </w:rPr>
-              <w:t xml:space="preserve"> </w:t>
-            </w:r>
-            <w:r>
-              <w:rPr>
-                <w:rFonts w:hint="eastAsia"/>
-                <w:szCs w:val="21"/>
-              </w:rPr>
-              <w:t>不同bundle的依赖关系聚成簇</w:t>
-            </w:r>
-          </w:p>
-        </w:tc>
-      </w:tr>
-      <w:tr>
-        <w:trPr>
-          <w:trHeight w:val="488"/>
-        </w:trPr>
-        <w:tc>
-          <w:tcPr>
-            <w:tcW w:w="2689" w:type="dxa"/>
-            <w:vMerge/>
-          </w:tcPr>
-          <w:p>
-            <w:pPr>
-              <w:rPr>
-                <w:szCs w:val="21"/>
-              </w:rPr>
-            </w:pPr>
-          </w:p>
-        </w:tc>
-        <w:tc>
-          <w:tcPr>
-            <w:tcW w:w="4819" w:type="dxa"/>
-          </w:tcPr>
-          <w:p>
-            <w:pPr>
-              <w:jc w:val="left"/>
-              <w:rPr>
-                <w:szCs w:val="21"/>
-              </w:rPr>
-            </w:pPr>
-            <w:hyperlink r:id="rId7" w:history="1">
+            <w:hyperlink r:id="rId8" w:history="1">
               <w:r>
                 <w:rPr>
                   <w:rStyle w:val="a3"/>
@@ -440,15 +504,27 @@
         <w:tc>
           <w:tcPr>
             <w:tcW w:w="2977" w:type="dxa"/>
-            <w:vMerge/>
-          </w:tcPr>
-          <w:p>
-            <w:pPr>
+          </w:tcPr>
+          <w:p>
+            <w:pPr>
+              <w:rPr>
+                <w:szCs w:val="21"/>
+              </w:rPr>
+            </w:pPr>
+            <w:r>
               <w:rPr>
                 <w:rFonts w:hint="eastAsia"/>
                 <w:szCs w:val="21"/>
               </w:rPr>
-            </w:pPr>
+              <w:t>分层，</w:t>
+            </w:r>
+            <w:r>
+              <w:rPr>
+                <w:rFonts w:hint="eastAsia"/>
+                <w:szCs w:val="21"/>
+              </w:rPr>
+              <w:t>不同bundle的依赖关系聚成簇</w:t>
+            </w:r>
           </w:p>
         </w:tc>
       </w:tr>
@@ -463,6 +539,32 @@
                 <w:szCs w:val="21"/>
               </w:rPr>
             </w:pPr>
+            <w:r>
+              <w:rPr>
+                <w:szCs w:val="21"/>
+              </w:rPr>
+              <w:t>Temporary Force-</w:t>
+            </w:r>
+            <w:r>
+              <w:rPr>
+                <w:rFonts w:hint="eastAsia"/>
+                <w:szCs w:val="21"/>
+              </w:rPr>
+              <w:t>directed</w:t>
+            </w:r>
+            <w:r>
+              <w:rPr>
+                <w:szCs w:val="21"/>
+              </w:rPr>
+              <w:t xml:space="preserve"> </w:t>
+            </w:r>
+            <w:r>
+              <w:rPr>
+                <w:rFonts w:hint="eastAsia"/>
+                <w:szCs w:val="21"/>
+              </w:rPr>
+              <w:t>graph</w:t>
+            </w:r>
           </w:p>
         </w:tc>
         <w:tc>
@@ -476,6 +578,14 @@
                 <w:szCs w:val="21"/>
               </w:rPr>
             </w:pPr>
+            <w:hyperlink r:id="rId9" w:history="1">
+              <w:r>
+                <w:rPr>
+                  <w:rStyle w:val="a3"/>
+                </w:rPr>
+                <w:t>Temporal Force-Directed Graph / D3 | Observable (observablehq.com)</w:t>
+              </w:r>
+            </w:hyperlink>
           </w:p>
         </w:tc>
         <w:tc>
@@ -488,6 +598,39 @@
                 <w:szCs w:val="21"/>
               </w:rPr>
             </w:pPr>
+            <w:r>
+              <w:rPr>
+                <w:rFonts w:hint="eastAsia"/>
+                <w:szCs w:val="21"/>
+              </w:rPr>
+              <w:t>按时间变化的force</w:t>
+            </w:r>
+            <w:r>
+              <w:rPr>
+                <w:szCs w:val="21"/>
+              </w:rPr>
+              <w:t xml:space="preserve"> </w:t>
+            </w:r>
+            <w:r>
+              <w:rPr>
+                <w:rFonts w:hint="eastAsia"/>
+                <w:szCs w:val="21"/>
+              </w:rPr>
+              <w:t>directed</w:t>
+            </w:r>
+            <w:r>
+              <w:rPr>
+                <w:szCs w:val="21"/>
+              </w:rPr>
+              <w:t xml:space="preserve"> </w:t>
+            </w:r>
+            <w:r>
+              <w:rPr>
+                <w:rFonts w:hint="eastAsia"/>
+                <w:szCs w:val="21"/>
+              </w:rPr>
+              <w:t>graph</w:t>
+            </w:r>
           </w:p>
         </w:tc>
       </w:tr>
@@ -583,53 +726,80 @@
       </w:tr>
     </w:tbl>
     <w:p>
-      <w:pPr>
-        <w:rPr>
-          <w:b/>
-          <w:bCs/>
-          <w:sz w:val="18"/>
-          <w:szCs w:val="18"/>
-        </w:rPr>
-      </w:pPr>
+      <w:hyperlink r:id="rId10" w:history="1">
+        <w:r>
+          <w:rPr>
+            <w:rStyle w:val="a3"/>
+          </w:rPr>
+          <w:t>图机器学习(一)--图数据挖掘传统方法 - 知乎 (zhihu.com)</w:t>
+        </w:r>
+      </w:hyperlink>
     </w:p>
     <w:p>
-      <w:pPr>
-        <w:rPr>
-          <w:rFonts w:hint="eastAsia"/>
-          <w:b/>
-          <w:bCs/>
-          <w:sz w:val="48"/>
-          <w:szCs w:val="48"/>
-        </w:rPr>
-      </w:pPr>
+      <w:hyperlink r:id="rId11" w:history="1">
+        <w:r>
+          <w:rPr>
+            <w:rStyle w:val="a3"/>
+          </w:rPr>
+          <w:t>图机器学习(二)--图神经网络 - 知乎 (zhihu.com)</w:t>
+        </w:r>
+      </w:hyperlink>
     </w:p>
     <w:p>
-      <w:pPr>
-        <w:rPr>
-          <w:b/>
-          <w:bCs/>
-          <w:sz w:val="48"/>
-          <w:szCs w:val="48"/>
-        </w:rPr>
-      </w:pPr>
+      <w:hyperlink r:id="rId12" w:history="1">
+        <w:r>
+          <w:rPr>
+            <w:rStyle w:val="a3"/>
+          </w:rPr>
+          <w:t>图机器学习(三)--图嵌入 - 知乎 (zhihu.com)</w:t>
+        </w:r>
+      </w:hyperlink>
+    </w:p>
+    <w:p>
+      <w:hyperlink r:id="rId13" w:history="1">
+        <w:r>
+          <w:rPr>
+            <w:rStyle w:val="a3"/>
+          </w:rPr>
+          <w:t>10708 Probabilistic Graphical Models (cmu.edu)</w:t>
+        </w:r>
+      </w:hyperlink>
+    </w:p>
+    <w:p>
+      <w:hyperlink r:id="rId14" w:history="1">
+        <w:r>
+          <w:rPr>
+            <w:rStyle w:val="a3"/>
+          </w:rPr>
+          <w:t>图表征学习（graph representation learning） - 知乎 (zhihu.com)</w:t>
+        </w:r>
+      </w:hyperlink>
+    </w:p>
+    <w:p/>
+    <w:p>
       <w:r>
         <w:rPr>
           <w:rFonts w:hint="eastAsia"/>
-          <w:b/>
-          <w:bCs/>
-          <w:sz w:val="48"/>
-          <w:szCs w:val="48"/>
         </w:rPr>
-        <w:t>D</w:t>
+        <w:t>图嵌入表征：</w:t>
       </w:r>
+    </w:p>
+    <w:p>
+      <w:hyperlink r:id="rId15" w:history="1">
+        <w:r>
+          <w:rPr>
+            <w:rStyle w:val="a3"/>
+          </w:rPr>
+          <w:t>shenweichen/GraphEmbedding: Implementation and experiments of graph embedding algorithms. (github.com)</w:t>
+        </w:r>
+      </w:hyperlink>
+    </w:p>
+    <w:p>
       <w:r>
         <w:rPr>
-          <w:b/>
-          <w:bCs/>
-          <w:sz w:val="48"/>
-          <w:szCs w:val="48"/>
+          <w:rFonts w:hint="eastAsia"/>
         </w:rPr>
-        <w:t>3</w:t>
+        <w:t>图链接预测：</w:t>
       </w:r>
     </w:p>
     <w:p>
@@ -641,6 +811,14 @@
           <w:szCs w:val="48"/>
         </w:rPr>
       </w:pPr>
+      <w:hyperlink r:id="rId16" w:history="1">
+        <w:r>
+          <w:rPr>
+            <w:rStyle w:val="a3"/>
+          </w:rPr>
+          <w:t>GKNL/SMiLE: 『EMNLP 2022 Findings』SMiLE: Schema-augmented Multi-level Contrastive Learning for Knowledge Graph Link Prediction (github.com)</w:t>
+        </w:r>
+      </w:hyperlink>
     </w:p>
     <w:sectPr>
       <w:pgSz w:w="11906" w:h="16838"/>
@@ -1055,7 +1233,6 @@
   <w:style w:type="character" w:default="1" w:styleId="a0">
     <w:name w:val="Default Paragraph Font"/>
     <w:uiPriority w:val="1"/>
-    <w:semiHidden/>
     <w:unhideWhenUsed/>
   </w:style>
   <w:style w:type="table" w:default="1" w:styleId="a1">
@@ -1116,6 +1293,18 @@
     <w:rPr>
       <w:color w:val="605E5C"/>
       <w:shd w:val="clear" w:color="auto" w:fill="E1DFDD"/>
+    </w:rPr>
+  </w:style>
+  <w:style w:type="character" w:styleId="a6">
+    <w:name w:val="FollowedHyperlink"/>
+    <w:basedOn w:val="a0"/>
+    <w:uiPriority w:val="99"/>
+    <w:semiHidden/>
+    <w:unhideWhenUsed/>
+    <w:rsid w:val="00B529B1"/>
+    <w:rPr>
+      <w:color w:val="954F72" w:themeColor="followedHyperlink"/>
+      <w:u w:val="single"/>
     </w:rPr>
   </w:style>
 </w:styles>

</xml_diff>